<commit_message>
Yay got most of the stuff working
</commit_message>
<xml_diff>
--- a/AI Plan.docx
+++ b/AI Plan.docx
@@ -37,24 +37,20 @@
     </w:p>
     <w:p>
       <w:r>
-        <w:t>A behavior tree will be used to implement AI decision making as it allows for a more versatile and in-</w:t>
-      </w:r>
-      <w:bookmarkStart w:id="0" w:name="_GoBack"/>
-      <w:bookmarkEnd w:id="0"/>
-      <w:r>
-        <w:t>depth simulation.</w:t>
+        <w:t>A behavior tree will be used to implement AI decision making as it allows for a more versatile and in-depth simulation.</w:t>
       </w:r>
     </w:p>
     <w:p>
+      <w:bookmarkStart w:id="0" w:name="_GoBack"/>
       <w:r>
         <w:rPr>
           <w:noProof/>
         </w:rPr>
         <w:drawing>
           <wp:inline distT="0" distB="0" distL="0" distR="0">
-            <wp:extent cx="5934075" cy="3905250"/>
-            <wp:effectExtent l="0" t="0" r="9525" b="0"/>
-            <wp:docPr id="1" name="Picture 1" descr="C:\Users\huy.le\Downloads\New Diagram.png"/>
+            <wp:extent cx="5934075" cy="5343525"/>
+            <wp:effectExtent l="0" t="0" r="9525" b="9525"/>
+            <wp:docPr id="2" name="Picture 2" descr="C:\Users\huy.le\Downloads\New Diagram (1).png"/>
             <wp:cNvGraphicFramePr>
               <a:graphicFrameLocks xmlns:a="http://schemas.openxmlformats.org/drawingml/2006/main" noChangeAspect="1"/>
             </wp:cNvGraphicFramePr>
@@ -62,7 +58,7 @@
               <a:graphicData uri="http://schemas.openxmlformats.org/drawingml/2006/picture">
                 <pic:pic xmlns:pic="http://schemas.openxmlformats.org/drawingml/2006/picture">
                   <pic:nvPicPr>
-                    <pic:cNvPr id="0" name="Picture 1" descr="C:\Users\huy.le\Downloads\New Diagram.png"/>
+                    <pic:cNvPr id="0" name="Picture 1" descr="C:\Users\huy.le\Downloads\New Diagram (1).png"/>
                     <pic:cNvPicPr>
                       <a:picLocks noChangeAspect="1" noChangeArrowheads="1"/>
                     </pic:cNvPicPr>
@@ -83,7 +79,7 @@
                   <pic:spPr bwMode="auto">
                     <a:xfrm>
                       <a:off x="0" y="0"/>
-                      <a:ext cx="5934075" cy="3905250"/>
+                      <a:ext cx="5934075" cy="5343525"/>
                     </a:xfrm>
                     <a:prstGeom prst="rect">
                       <a:avLst/>
@@ -98,6 +94,21 @@
             </a:graphic>
           </wp:inline>
         </w:drawing>
+      </w:r>
+    </w:p>
+    <w:bookmarkEnd w:id="0"/>
+    <w:p/>
+    <w:p>
+      <w:r>
+        <w:t>Review:</w:t>
+      </w:r>
+    </w:p>
+    <w:p>
+      <w:r>
+        <w:t>Wander behavior seems to be working. Seek not working quite as intended. AI seem to get stuck a lot. Trees do appear to block line of sight.</w:t>
+      </w:r>
+      <w:r>
+        <w:t xml:space="preserve"> </w:t>
       </w:r>
     </w:p>
     <w:sectPr>

</xml_diff>